<commit_message>
Update 9/21/2023 9:16PM EST
Update as of 9:16PM EST on 9/21/2023.
</commit_message>
<xml_diff>
--- a/&INTELLIGENCE COMM. PREVENTION SECURITY SYSTEMS/20230921 - Global United Defense, Inc. - IC Prevention Security Systems - v1.0.1.2.docx
+++ b/&INTELLIGENCE COMM. PREVENTION SECURITY SYSTEMS/20230921 - Global United Defense, Inc. - IC Prevention Security Systems - v1.0.1.2.docx
@@ -908,15 +908,7 @@
           <w:bCs/>
           <w:color w:val="FF0000"/>
         </w:rPr>
-        <w:t>C</w:t>
-      </w:r>
-      <w:r>
-        <w:rPr>
-          <w:b/>
-          <w:bCs/>
-          <w:color w:val="FF0000"/>
-        </w:rPr>
-        <w:t>RIMINAL INTELLIGENCE OVERLAY</w:t>
+        <w:t>CRIMINAL INTELLIGENCE OVERLAY</w:t>
       </w:r>
       <w:r>
         <w:rPr>
@@ -1289,7 +1281,16 @@
           <w:bCs/>
           <w:color w:val="FF0000"/>
         </w:rPr>
-        <w:t>SCOOP AND UNDER METHOD</w:t>
+        <w:t xml:space="preserve">OFF THE BOOKS GOVERNMENT </w:t>
+      </w:r>
+      <w:proofErr w:type="gramStart"/>
+      <w:r>
+        <w:rPr>
+          <w:b/>
+          <w:bCs/>
+          <w:color w:val="FF0000"/>
+        </w:rPr>
+        <w:t>BUSINESS</w:t>
       </w:r>
       <w:r>
         <w:rPr>
@@ -1298,6 +1299,7 @@
         </w:rPr>
         <w:t>;</w:t>
       </w:r>
+      <w:proofErr w:type="gramEnd"/>
     </w:p>
     <w:p>
       <w:pPr>
@@ -1337,6 +1339,64 @@
           <w:bCs/>
           <w:color w:val="FF0000"/>
         </w:rPr>
+        <w:t xml:space="preserve">SCOOP AND UNDER </w:t>
+      </w:r>
+      <w:proofErr w:type="gramStart"/>
+      <w:r>
+        <w:rPr>
+          <w:b/>
+          <w:bCs/>
+          <w:color w:val="FF0000"/>
+        </w:rPr>
+        <w:t>METHOD</w:t>
+      </w:r>
+      <w:r>
+        <w:rPr>
+          <w:b/>
+          <w:bCs/>
+        </w:rPr>
+        <w:t>;</w:t>
+      </w:r>
+      <w:proofErr w:type="gramEnd"/>
+    </w:p>
+    <w:p>
+      <w:pPr>
+        <w:ind w:left="360"/>
+        <w:jc w:val="both"/>
+        <w:rPr>
+          <w:b/>
+          <w:bCs/>
+        </w:rPr>
+      </w:pPr>
+      <w:r>
+        <w:tab/>
+      </w:r>
+      <w:r>
+        <w:rPr>
+          <w:u w:val="single"/>
+        </w:rPr>
+        <w:t>PREVENTION SECURITY SYSTEM</w:t>
+      </w:r>
+      <w:r>
+        <w:t>:</w:t>
+      </w:r>
+      <w:r>
+        <w:t xml:space="preserve"> </w:t>
+      </w:r>
+      <w:r>
+        <w:rPr>
+          <w:b/>
+          <w:bCs/>
+          <w:color w:val="FF0000"/>
+        </w:rPr>
+        <w:t xml:space="preserve">ANY </w:t>
+      </w:r>
+      <w:r>
+        <w:rPr>
+          <w:b/>
+          <w:bCs/>
+          <w:color w:val="FF0000"/>
+        </w:rPr>
         <w:t>STICK METHOD</w:t>
       </w:r>
       <w:r>
@@ -1360,6 +1420,7 @@
         <w:rPr>
           <w:u w:val="single"/>
         </w:rPr>
+        <w:lastRenderedPageBreak/>
         <w:t>PREVENTION SECURITY SYSTEM</w:t>
       </w:r>
       <w:r>
@@ -1447,7 +1508,6 @@
         <w:rPr>
           <w:u w:val="single"/>
         </w:rPr>
-        <w:lastRenderedPageBreak/>
         <w:t>}</w:t>
       </w:r>
     </w:p>

</xml_diff>